<commit_message>
25 May 2022 Selenium and Testing Documents
</commit_message>
<xml_diff>
--- a/src/test/resources/SDET Selenium Java Interview Questions.docx
+++ b/src/test/resources/SDET Selenium Java Interview Questions.docx
@@ -1,6 +1,6 @@
 
 <file path=word/document.xml><?xml version="1.0" encoding="utf-8"?>
-<w:document xmlns:wpc="http://schemas.microsoft.com/office/word/2010/wordprocessingCanvas" xmlns:cx="http://schemas.microsoft.com/office/drawing/2014/chartex" xmlns:cx1="http://schemas.microsoft.com/office/drawing/2015/9/8/chartex" xmlns:cx2="http://schemas.microsoft.com/office/drawing/2015/10/21/chartex" xmlns:cx3="http://schemas.microsoft.com/office/drawing/2016/5/9/chartex" xmlns:cx4="http://schemas.microsoft.com/office/drawing/2016/5/10/chartex" xmlns:cx5="http://schemas.microsoft.com/office/drawing/2016/5/11/chartex" xmlns:cx6="http://schemas.microsoft.com/office/drawing/2016/5/12/chartex" xmlns:cx7="http://schemas.microsoft.com/office/drawing/2016/5/13/chartex" xmlns:cx8="http://schemas.microsoft.com/office/drawing/2016/5/14/chartex" xmlns:mc="http://schemas.openxmlformats.org/markup-compatibility/2006" xmlns:aink="http://schemas.microsoft.com/office/drawing/2016/ink" xmlns:am3d="http://schemas.microsoft.com/office/drawing/2017/model3d" xmlns:o="urn:schemas-microsoft-com:office:office" xmlns:r="http://schemas.openxmlformats.org/officeDocument/2006/relationships" xmlns:m="http://schemas.openxmlformats.org/officeDocument/2006/math" xmlns:v="urn:schemas-microsoft-com:vml" xmlns:wp14="http://schemas.microsoft.com/office/word/2010/wordprocessingDrawing" xmlns:wp="http://schemas.openxmlformats.org/drawingml/2006/wordprocessingDrawing" xmlns:w10="urn:schemas-microsoft-com:office:word" xmlns:w="http://schemas.openxmlformats.org/wordprocessingml/2006/main" xmlns:w14="http://schemas.microsoft.com/office/word/2010/wordml" xmlns:w15="http://schemas.microsoft.com/office/word/2012/wordml" xmlns:w16cex="http://schemas.microsoft.com/office/word/2018/wordml/cex" xmlns:w16cid="http://schemas.microsoft.com/office/word/2016/wordml/cid" xmlns:w16="http://schemas.microsoft.com/office/word/2018/wordml" xmlns:w16sdtdh="http://schemas.microsoft.com/office/word/2020/wordml/sdtdatahash" xmlns:w16se="http://schemas.microsoft.com/office/word/2015/wordml/symex" xmlns:wpg="http://schemas.microsoft.com/office/word/2010/wordprocessingGroup" xmlns:wpi="http://schemas.microsoft.com/office/word/2010/wordprocessingInk" xmlns:wne="http://schemas.microsoft.com/office/word/2006/wordml" xmlns:wps="http://schemas.microsoft.com/office/word/2010/wordprocessingShape" mc:Ignorable="w14 w15 w16se w16cid w16 w16cex w16sdtdh wp14">
+<w:document xmlns:wpc="http://schemas.microsoft.com/office/word/2010/wordprocessingCanvas" xmlns:cx="http://schemas.microsoft.com/office/drawing/2014/chartex" xmlns:cx1="http://schemas.microsoft.com/office/drawing/2015/9/8/chartex" xmlns:cx2="http://schemas.microsoft.com/office/drawing/2015/10/21/chartex" xmlns:cx3="http://schemas.microsoft.com/office/drawing/2016/5/9/chartex" xmlns:cx4="http://schemas.microsoft.com/office/drawing/2016/5/10/chartex" xmlns:cx5="http://schemas.microsoft.com/office/drawing/2016/5/11/chartex" xmlns:cx6="http://schemas.microsoft.com/office/drawing/2016/5/12/chartex" xmlns:cx7="http://schemas.microsoft.com/office/drawing/2016/5/13/chartex" xmlns:cx8="http://schemas.microsoft.com/office/drawing/2016/5/14/chartex" xmlns:mc="http://schemas.openxmlformats.org/markup-compatibility/2006" xmlns:aink="http://schemas.microsoft.com/office/drawing/2016/ink" xmlns:am3d="http://schemas.microsoft.com/office/drawing/2017/model3d" xmlns:o="urn:schemas-microsoft-com:office:office" xmlns:oel="http://schemas.microsoft.com/office/2019/extlst" xmlns:r="http://schemas.openxmlformats.org/officeDocument/2006/relationships" xmlns:m="http://schemas.openxmlformats.org/officeDocument/2006/math" xmlns:v="urn:schemas-microsoft-com:vml" xmlns:wp14="http://schemas.microsoft.com/office/word/2010/wordprocessingDrawing" xmlns:wp="http://schemas.openxmlformats.org/drawingml/2006/wordprocessingDrawing" xmlns:w10="urn:schemas-microsoft-com:office:word" xmlns:w="http://schemas.openxmlformats.org/wordprocessingml/2006/main" xmlns:w14="http://schemas.microsoft.com/office/word/2010/wordml" xmlns:w15="http://schemas.microsoft.com/office/word/2012/wordml" xmlns:w16cex="http://schemas.microsoft.com/office/word/2018/wordml/cex" xmlns:w16cid="http://schemas.microsoft.com/office/word/2016/wordml/cid" xmlns:w16="http://schemas.microsoft.com/office/word/2018/wordml" xmlns:w16sdtdh="http://schemas.microsoft.com/office/word/2020/wordml/sdtdatahash" xmlns:w16se="http://schemas.microsoft.com/office/word/2015/wordml/symex" xmlns:wpg="http://schemas.microsoft.com/office/word/2010/wordprocessingGroup" xmlns:wpi="http://schemas.microsoft.com/office/word/2010/wordprocessingInk" xmlns:wne="http://schemas.microsoft.com/office/word/2006/wordml" xmlns:wps="http://schemas.microsoft.com/office/word/2010/wordprocessingShape" mc:Ignorable="w14 w15 w16se w16cid w16 w16cex w16sdtdh wp14">
   <w:body>
     <w:p>
       <w:r>
@@ -528,23 +528,7 @@
     </w:p>
     <w:p>
       <w:r>
-        <w:t xml:space="preserve">I want to be a part of team where </w:t>
-      </w:r>
-      <w:proofErr w:type="spellStart"/>
-      <w:r>
-        <w:t>i</w:t>
-      </w:r>
-      <w:proofErr w:type="spellEnd"/>
-      <w:r>
-        <w:t xml:space="preserve"> can utilize my skills for the growth of the organization and </w:t>
-      </w:r>
-      <w:proofErr w:type="spellStart"/>
-      <w:r>
-        <w:t>i</w:t>
-      </w:r>
-      <w:proofErr w:type="spellEnd"/>
-      <w:r>
-        <w:t xml:space="preserve"> would like to enhance my skills by working together </w:t>
+        <w:t xml:space="preserve">I want to be a part of team where i can utilize my skills for the growth of the organization and i would like to enhance my skills by working together </w:t>
       </w:r>
     </w:p>
     <w:p>
@@ -555,15 +539,7 @@
         <w:t>team.</w:t>
       </w:r>
       <w:r>
-        <w:t xml:space="preserve"> I think that </w:t>
-      </w:r>
-      <w:proofErr w:type="spellStart"/>
-      <w:r>
-        <w:t>i</w:t>
-      </w:r>
-      <w:proofErr w:type="spellEnd"/>
-      <w:r>
-        <w:t xml:space="preserve"> am going in safe mode. I would like to take some challenges work </w:t>
+        <w:t xml:space="preserve"> I think that i am going in safe mode. I would like to take some challenges work </w:t>
       </w:r>
     </w:p>
     <w:p>
@@ -660,13 +636,8 @@
       </w:r>
     </w:p>
     <w:p>
-      <w:proofErr w:type="spellStart"/>
-      <w:r>
-        <w:t>i</w:t>
-      </w:r>
-      <w:proofErr w:type="spellEnd"/>
-      <w:r>
-        <w:t xml:space="preserve"> am using relative </w:t>
+      <w:r>
+        <w:t xml:space="preserve">i am using relative </w:t>
       </w:r>
       <w:r>
         <w:t>XPATH</w:t>
@@ -853,33 +824,15 @@
         <w:ind w:left="360"/>
       </w:pPr>
       <w:r>
-        <w:t xml:space="preserve">CSS is </w:t>
-      </w:r>
-      <w:proofErr w:type="spellStart"/>
-      <w:r>
-        <w:t>fater</w:t>
-      </w:r>
-      <w:proofErr w:type="spellEnd"/>
-      <w:r>
-        <w:t xml:space="preserve"> than </w:t>
-      </w:r>
-      <w:proofErr w:type="spellStart"/>
-      <w:r>
-        <w:t>xpath</w:t>
-      </w:r>
-      <w:proofErr w:type="spellEnd"/>
+        <w:t>CSS is fater than xpath</w:t>
+      </w:r>
     </w:p>
     <w:p>
       <w:pPr>
         <w:ind w:left="360"/>
       </w:pPr>
-      <w:proofErr w:type="spellStart"/>
-      <w:r>
-        <w:t>Xpath</w:t>
-      </w:r>
-      <w:proofErr w:type="spellEnd"/>
-      <w:r>
-        <w:t xml:space="preserve"> is preferable than CSS</w:t>
+      <w:r>
+        <w:t>Xpath is preferable than CSS</w:t>
       </w:r>
     </w:p>
     <w:p>
@@ -894,21 +847,8 @@
       <w:pPr>
         <w:ind w:left="360"/>
       </w:pPr>
-      <w:proofErr w:type="spellStart"/>
-      <w:r>
-        <w:t>Xpath</w:t>
-      </w:r>
-      <w:proofErr w:type="spellEnd"/>
-      <w:r>
-        <w:t xml:space="preserve"> </w:t>
-      </w:r>
-      <w:proofErr w:type="spellStart"/>
-      <w:r>
-        <w:t>cann</w:t>
-      </w:r>
-      <w:proofErr w:type="spellEnd"/>
-      <w:r>
-        <w:t xml:space="preserve"> traverse upwards/backwards in DOM</w:t>
+      <w:r>
+        <w:t>Xpath cann traverse upwards/backwards in DOM</w:t>
       </w:r>
     </w:p>
     <w:p>
@@ -994,23 +934,7 @@
           <w:b/>
           <w:bCs/>
         </w:rPr>
-        <w:t xml:space="preserve">efer </w:t>
-      </w:r>
-      <w:proofErr w:type="spellStart"/>
-      <w:r>
-        <w:rPr>
-          <w:b/>
-          <w:bCs/>
-        </w:rPr>
-        <w:t>src</w:t>
-      </w:r>
-      <w:proofErr w:type="spellEnd"/>
-      <w:r>
-        <w:rPr>
-          <w:b/>
-          <w:bCs/>
-        </w:rPr>
-        <w:t>/test/resources</w:t>
+        <w:t>efer src/test/resources</w:t>
       </w:r>
       <w:r>
         <w:rPr>
@@ -1082,13 +1006,8 @@
       </w:r>
     </w:p>
     <w:p>
-      <w:proofErr w:type="spellStart"/>
-      <w:r>
-        <w:t>Iframe</w:t>
-      </w:r>
-      <w:proofErr w:type="spellEnd"/>
-      <w:r>
-        <w:t xml:space="preserve"> is the tag name.</w:t>
+      <w:r>
+        <w:t>Iframe is the tag name.</w:t>
       </w:r>
     </w:p>
     <w:p>
@@ -1159,13 +1078,8 @@
       </w:r>
     </w:p>
     <w:p>
-      <w:proofErr w:type="spellStart"/>
-      <w:r>
-        <w:t>HtmlUnit</w:t>
-      </w:r>
-      <w:proofErr w:type="spellEnd"/>
-      <w:r>
-        <w:t xml:space="preserve"> Driver is the fastest way of executing the scripts in headless browser mode.</w:t>
+      <w:r>
+        <w:t>HtmlUnit Driver is the fastest way of executing the scripts in headless browser mode.</w:t>
       </w:r>
     </w:p>
     <w:p>
@@ -1337,16 +1251,11 @@
     </w:p>
     <w:p>
       <w:r>
-        <w:t xml:space="preserve">Refer </w:t>
-      </w:r>
-      <w:proofErr w:type="spellStart"/>
-      <w:r>
-        <w:t>testN</w:t>
+        <w:t>Refer testN</w:t>
       </w:r>
       <w:r>
         <w:t>g</w:t>
       </w:r>
-      <w:proofErr w:type="spellEnd"/>
       <w:r>
         <w:t xml:space="preserve"> PPT</w:t>
       </w:r>
@@ -1376,15 +1285,76 @@
         <w:t>cases,</w:t>
       </w:r>
       <w:r>
+        <w:t xml:space="preserve"> and i want to execute only 3 of </w:t>
+      </w:r>
+      <w:r>
+        <w:t>them,</w:t>
+      </w:r>
+      <w:r>
+        <w:t xml:space="preserve"> how to </w:t>
+      </w:r>
+      <w:r>
+        <w:t>execute?</w:t>
+      </w:r>
+      <w:r>
+        <w:t xml:space="preserve"> </w:t>
+      </w:r>
+    </w:p>
+    <w:p>
+      <w:r>
+        <w:t xml:space="preserve">One way: </w:t>
+      </w:r>
+      <w:r>
+        <w:t xml:space="preserve">configure testng.xml file and </w:t>
+      </w:r>
+      <w:r>
+        <w:t>include</w:t>
+      </w:r>
+      <w:r>
+        <w:t xml:space="preserve"> 3 test methods</w:t>
+      </w:r>
+      <w:r>
+        <w:t>.</w:t>
+      </w:r>
+    </w:p>
+    <w:p>
+      <w:r>
+        <w:t xml:space="preserve">Other </w:t>
+      </w:r>
+      <w:r>
+        <w:t>way:</w:t>
+      </w:r>
+      <w:r>
+        <w:t xml:space="preserve"> using groups. Group the test cases that you want to execute in one Group and Execute with testNg.xml file</w:t>
+      </w:r>
+    </w:p>
+    <w:p>
+      <w:r>
+        <w:t>1</w:t>
+      </w:r>
+      <w:r>
+        <w:t>8</w:t>
+      </w:r>
+      <w:r>
+        <w:t xml:space="preserve">. if there is 10 test </w:t>
+      </w:r>
+      <w:r>
+        <w:t>cases,</w:t>
+      </w:r>
+      <w:r>
         <w:t xml:space="preserve"> and </w:t>
       </w:r>
-      <w:proofErr w:type="spellStart"/>
-      <w:r>
-        <w:t>i</w:t>
-      </w:r>
-      <w:proofErr w:type="spellEnd"/>
-      <w:r>
-        <w:t xml:space="preserve"> want to execute only 3 of </w:t>
+      <w:r>
+        <w:t>I</w:t>
+      </w:r>
+      <w:r>
+        <w:t xml:space="preserve"> </w:t>
+      </w:r>
+      <w:r>
+        <w:t>don’t</w:t>
+      </w:r>
+      <w:r>
+        <w:t xml:space="preserve"> want execute 3 of </w:t>
       </w:r>
       <w:r>
         <w:t>them,</w:t>
@@ -1396,120 +1366,43 @@
         <w:t>execute?</w:t>
       </w:r>
       <w:r>
+        <w:t xml:space="preserve"> (go to the test</w:t>
+      </w:r>
+      <w:r>
+        <w:t>N</w:t>
+      </w:r>
+      <w:r>
+        <w:t>g class and @</w:t>
+      </w:r>
+      <w:r>
+        <w:t>Test (</w:t>
+      </w:r>
+      <w:r>
+        <w:t>enabled = 'false')</w:t>
+      </w:r>
+      <w:r>
+        <w:t xml:space="preserve"> or use @Ignore annotation </w:t>
+      </w:r>
+    </w:p>
+    <w:p>
+      <w:r>
+        <w:t>1</w:t>
+      </w:r>
+      <w:r>
+        <w:t>9</w:t>
+      </w:r>
+      <w:r>
+        <w:t xml:space="preserve">. what is the purpose of data provider and when u will use </w:t>
+      </w:r>
+      <w:r>
+        <w:t>it?</w:t>
+      </w:r>
+      <w:r>
         <w:t xml:space="preserve"> </w:t>
       </w:r>
     </w:p>
     <w:p>
       <w:r>
-        <w:t xml:space="preserve">One way: </w:t>
-      </w:r>
-      <w:r>
-        <w:t xml:space="preserve">configure testng.xml file and </w:t>
-      </w:r>
-      <w:r>
-        <w:t>include</w:t>
-      </w:r>
-      <w:r>
-        <w:t xml:space="preserve"> 3 test methods</w:t>
-      </w:r>
-      <w:r>
-        <w:t>.</w:t>
-      </w:r>
-    </w:p>
-    <w:p>
-      <w:r>
-        <w:t xml:space="preserve">Other </w:t>
-      </w:r>
-      <w:r>
-        <w:t>way:</w:t>
-      </w:r>
-      <w:r>
-        <w:t xml:space="preserve"> using groups. Group the test cases that you want to execute in one Group and Execute with testNg.xml file</w:t>
-      </w:r>
-    </w:p>
-    <w:p>
-      <w:r>
-        <w:t>1</w:t>
-      </w:r>
-      <w:r>
-        <w:t>8</w:t>
-      </w:r>
-      <w:r>
-        <w:t xml:space="preserve">. if there is 10 test </w:t>
-      </w:r>
-      <w:r>
-        <w:t>cases,</w:t>
-      </w:r>
-      <w:r>
-        <w:t xml:space="preserve"> and </w:t>
-      </w:r>
-      <w:r>
-        <w:t>I</w:t>
-      </w:r>
-      <w:r>
-        <w:t xml:space="preserve"> </w:t>
-      </w:r>
-      <w:r>
-        <w:t>don’t</w:t>
-      </w:r>
-      <w:r>
-        <w:t xml:space="preserve"> want execute 3 of </w:t>
-      </w:r>
-      <w:r>
-        <w:t>them,</w:t>
-      </w:r>
-      <w:r>
-        <w:t xml:space="preserve"> how to </w:t>
-      </w:r>
-      <w:r>
-        <w:t>execute?</w:t>
-      </w:r>
-      <w:r>
-        <w:t xml:space="preserve"> (go to the </w:t>
-      </w:r>
-      <w:proofErr w:type="spellStart"/>
-      <w:r>
-        <w:t>test</w:t>
-      </w:r>
-      <w:r>
-        <w:t>N</w:t>
-      </w:r>
-      <w:r>
-        <w:t>g</w:t>
-      </w:r>
-      <w:proofErr w:type="spellEnd"/>
-      <w:r>
-        <w:t xml:space="preserve"> class and @</w:t>
-      </w:r>
-      <w:r>
-        <w:t>Test (</w:t>
-      </w:r>
-      <w:r>
-        <w:t>enabled = 'false')</w:t>
-      </w:r>
-      <w:r>
-        <w:t xml:space="preserve"> or use @Ignore annotation </w:t>
-      </w:r>
-    </w:p>
-    <w:p>
-      <w:r>
-        <w:t>1</w:t>
-      </w:r>
-      <w:r>
-        <w:t>9</w:t>
-      </w:r>
-      <w:r>
-        <w:t xml:space="preserve">. what is the purpose of data provider and when u will use </w:t>
-      </w:r>
-      <w:r>
-        <w:t>it?</w:t>
-      </w:r>
-      <w:r>
-        <w:t xml:space="preserve"> </w:t>
-      </w:r>
-    </w:p>
-    <w:p>
-      <w:r>
         <w:t>-&gt;</w:t>
       </w:r>
       <w:r>
@@ -1533,15 +1426,7 @@
     </w:p>
     <w:p>
       <w:r>
-        <w:t xml:space="preserve">Refer </w:t>
-      </w:r>
-      <w:proofErr w:type="spellStart"/>
-      <w:r>
-        <w:t>TestNg</w:t>
-      </w:r>
-      <w:proofErr w:type="spellEnd"/>
-      <w:r>
-        <w:t xml:space="preserve"> PPT</w:t>
+        <w:t>Refer TestNg PPT</w:t>
       </w:r>
     </w:p>
     <w:p>
@@ -1619,34 +1504,13 @@
         <w:t>3</w:t>
       </w:r>
       <w:r>
-        <w:t xml:space="preserve">. what are the types of </w:t>
-      </w:r>
-      <w:proofErr w:type="spellStart"/>
-      <w:r>
-        <w:t>xpaths</w:t>
-      </w:r>
-      <w:proofErr w:type="spellEnd"/>
-      <w:r>
-        <w:t>?</w:t>
-      </w:r>
-    </w:p>
-    <w:p>
-      <w:r>
-        <w:t xml:space="preserve">Absolute and </w:t>
-      </w:r>
-      <w:proofErr w:type="spellStart"/>
-      <w:r>
-        <w:t>Reative</w:t>
-      </w:r>
-      <w:proofErr w:type="spellEnd"/>
-      <w:r>
-        <w:t xml:space="preserve"> </w:t>
-      </w:r>
-      <w:proofErr w:type="spellStart"/>
-      <w:r>
-        <w:t>Xpath</w:t>
-      </w:r>
-      <w:proofErr w:type="spellEnd"/>
+        <w:t>. what are the types of xpaths?</w:t>
+      </w:r>
+    </w:p>
+    <w:p>
+      <w:r>
+        <w:t>Absolute and Reative Xpath</w:t>
+      </w:r>
     </w:p>
     <w:p>
       <w:r>
@@ -1656,87 +1520,37 @@
         <w:sym w:font="Wingdings" w:char="F0E0"/>
       </w:r>
       <w:r>
-        <w:t xml:space="preserve"> /</w:t>
-      </w:r>
-      <w:proofErr w:type="spellStart"/>
-      <w:r>
-        <w:t>hmtl</w:t>
-      </w:r>
-      <w:proofErr w:type="spellEnd"/>
-      <w:r>
-        <w:t>/body/table/tr/td</w:t>
-      </w:r>
-    </w:p>
-    <w:p>
-      <w:proofErr w:type="spellStart"/>
-      <w:r>
-        <w:t>Reative</w:t>
-      </w:r>
-      <w:proofErr w:type="spellEnd"/>
-      <w:r>
-        <w:t xml:space="preserve"> ---</w:t>
+        <w:t xml:space="preserve"> /hmtl/body/table/tr/td</w:t>
+      </w:r>
+    </w:p>
+    <w:p>
+      <w:r>
+        <w:t>Reative ---</w:t>
       </w:r>
       <w:r>
         <w:sym w:font="Wingdings" w:char="F0E0"/>
       </w:r>
       <w:r>
-        <w:t>//</w:t>
-      </w:r>
-      <w:proofErr w:type="spellStart"/>
-      <w:r>
-        <w:t>tagn</w:t>
+        <w:t>//tagn</w:t>
       </w:r>
       <w:r>
         <w:t>a</w:t>
       </w:r>
       <w:r>
-        <w:t>me</w:t>
-      </w:r>
-      <w:proofErr w:type="spellEnd"/>
-      <w:r>
-        <w:t>[@attributeName=’value’]</w:t>
-      </w:r>
-    </w:p>
-    <w:p>
-      <w:r>
-        <w:t xml:space="preserve">Absolute </w:t>
-      </w:r>
-      <w:proofErr w:type="spellStart"/>
-      <w:r>
-        <w:t>xpath</w:t>
-      </w:r>
-      <w:proofErr w:type="spellEnd"/>
-      <w:r>
-        <w:t xml:space="preserve"> is faster than relative because it is going to start from starting of the html.</w:t>
-      </w:r>
-    </w:p>
-    <w:p>
-      <w:r>
-        <w:t xml:space="preserve">Relative </w:t>
-      </w:r>
-      <w:proofErr w:type="spellStart"/>
-      <w:r>
-        <w:t>xpath</w:t>
-      </w:r>
-      <w:proofErr w:type="spellEnd"/>
-      <w:r>
-        <w:t xml:space="preserve"> is recommended to use than absolute </w:t>
-      </w:r>
-      <w:proofErr w:type="spellStart"/>
-      <w:r>
-        <w:t>xpath</w:t>
-      </w:r>
-      <w:proofErr w:type="spellEnd"/>
-      <w:r>
-        <w:t xml:space="preserve"> because it can be started </w:t>
-      </w:r>
-      <w:proofErr w:type="spellStart"/>
-      <w:r>
-        <w:t>any where</w:t>
-      </w:r>
-      <w:proofErr w:type="spellEnd"/>
-      <w:r>
-        <w:t xml:space="preserve"> in DOM and changes of changing is very minimal.</w:t>
+        <w:t>me[@attributeName=’value’]</w:t>
+      </w:r>
+    </w:p>
+    <w:p>
+      <w:r>
+        <w:t>Absolute xpath is faster than relative because it is going to start from starting of the html.</w:t>
+      </w:r>
+    </w:p>
+    <w:p>
+      <w:r>
+        <w:t>Relative xpath is recommended to use than absolute xpath</w:t>
+      </w:r>
+      <w:r>
+        <w:t xml:space="preserve"> because it can be started any where in DOM and changes of changing is very minimal.</w:t>
       </w:r>
     </w:p>
     <w:p>
@@ -2238,35 +2052,19 @@
     </w:p>
     <w:p>
       <w:r>
-        <w:t xml:space="preserve">Visit </w:t>
-      </w:r>
-      <w:proofErr w:type="spellStart"/>
-      <w:r>
-        <w:t>testNg</w:t>
-      </w:r>
-      <w:proofErr w:type="spellEnd"/>
-      <w:r>
-        <w:t xml:space="preserve"> PPT</w:t>
+        <w:t>Visit testNg PPT</w:t>
       </w:r>
       <w:r>
         <w:t xml:space="preserve"> and </w:t>
       </w:r>
       <w:r>
-        <w:t xml:space="preserve">Refer </w:t>
-      </w:r>
-      <w:proofErr w:type="spellStart"/>
-      <w:r>
-        <w:t>test</w:t>
+        <w:t>Refer test</w:t>
       </w:r>
       <w:r>
         <w:t>N</w:t>
       </w:r>
       <w:r>
-        <w:t>g</w:t>
-      </w:r>
-      <w:proofErr w:type="spellEnd"/>
-      <w:r>
-        <w:t xml:space="preserve"> test case</w:t>
+        <w:t>g test case</w:t>
       </w:r>
       <w:r>
         <w:t xml:space="preserve"> java files</w:t>
@@ -2297,15 +2095,7 @@
     </w:p>
     <w:p>
       <w:r>
-        <w:t xml:space="preserve">Refer </w:t>
-      </w:r>
-      <w:proofErr w:type="spellStart"/>
-      <w:r>
-        <w:t>testNg</w:t>
-      </w:r>
-      <w:proofErr w:type="spellEnd"/>
-      <w:r>
-        <w:t xml:space="preserve"> test case java files </w:t>
+        <w:t xml:space="preserve">Refer testNg test case java files </w:t>
       </w:r>
       <w:r>
         <w:t xml:space="preserve">and xml files </w:t>
@@ -2328,21 +2118,13 @@
         <w:t>tests?</w:t>
       </w:r>
       <w:r>
-        <w:t xml:space="preserve"> (</w:t>
-      </w:r>
-      <w:proofErr w:type="spellStart"/>
-      <w:r>
-        <w:t>test</w:t>
+        <w:t xml:space="preserve"> (test</w:t>
       </w:r>
       <w:r>
         <w:t>N</w:t>
       </w:r>
       <w:r>
-        <w:t>g</w:t>
-      </w:r>
-      <w:proofErr w:type="spellEnd"/>
-      <w:r>
-        <w:t xml:space="preserve"> by default it will be generating </w:t>
+        <w:t xml:space="preserve">g by default it will be generating </w:t>
       </w:r>
       <w:r>
         <w:t>testng-failed.xml, by</w:t>
@@ -2382,15 +2164,7 @@
     </w:p>
     <w:p>
       <w:r>
-        <w:t xml:space="preserve">Take </w:t>
-      </w:r>
-      <w:proofErr w:type="spellStart"/>
-      <w:r>
-        <w:t>tesNg</w:t>
-      </w:r>
-      <w:proofErr w:type="spellEnd"/>
-      <w:r>
-        <w:t xml:space="preserve"> parall</w:t>
+        <w:t>Take tesNg parall</w:t>
       </w:r>
       <w:r>
         <w:t>el</w:t>
@@ -2459,7 +2233,13 @@
         <w:t>inheritance,</w:t>
       </w:r>
       <w:r>
-        <w:t xml:space="preserve"> poly morphism, interfaces)</w:t>
+        <w:t xml:space="preserve"> poly morphism, interfaces</w:t>
+      </w:r>
+      <w:r>
+        <w:t xml:space="preserve"> and encapsulation</w:t>
+      </w:r>
+      <w:r>
+        <w:t>)</w:t>
       </w:r>
     </w:p>
     <w:p>
@@ -2467,15 +2247,7 @@
         <w:t>4</w:t>
       </w:r>
       <w:r>
-        <w:t xml:space="preserve">. go through all the files present in </w:t>
-      </w:r>
-      <w:proofErr w:type="spellStart"/>
-      <w:r>
-        <w:t>src</w:t>
-      </w:r>
-      <w:proofErr w:type="spellEnd"/>
-      <w:r>
-        <w:t>/test/resources</w:t>
+        <w:t>. go through all the files present in src/test/resources</w:t>
       </w:r>
     </w:p>
     <w:p>
@@ -2489,15 +2261,7 @@
         <w:t>CSS</w:t>
       </w:r>
       <w:r>
-        <w:t xml:space="preserve"> and </w:t>
-      </w:r>
-      <w:proofErr w:type="spellStart"/>
-      <w:r>
-        <w:t>xpath</w:t>
-      </w:r>
-      <w:proofErr w:type="spellEnd"/>
-      <w:r>
-        <w:t xml:space="preserve"> ?</w:t>
+        <w:t xml:space="preserve"> and xpath ?</w:t>
       </w:r>
     </w:p>
     <w:p>
@@ -2506,14 +2270,12 @@
       </w:r>
     </w:p>
     <w:p>
-      <w:proofErr w:type="spellStart"/>
       <w:r>
         <w:t>xp</w:t>
       </w:r>
       <w:r>
         <w:t>ath</w:t>
       </w:r>
-      <w:proofErr w:type="spellEnd"/>
       <w:r>
         <w:t xml:space="preserve"> ca</w:t>
       </w:r>
@@ -2538,15 +2300,7 @@
     <w:p>
       <w:r>
         <w:lastRenderedPageBreak/>
-        <w:t xml:space="preserve">Selenium exceptions : visit </w:t>
-      </w:r>
-      <w:proofErr w:type="spellStart"/>
-      <w:r>
-        <w:t>src</w:t>
-      </w:r>
-      <w:proofErr w:type="spellEnd"/>
-      <w:r>
-        <w:t>/test/resources</w:t>
+        <w:t>Selenium exceptions : visit src/test/resources</w:t>
       </w:r>
     </w:p>
     <w:p>
@@ -2660,21 +2414,8 @@
     </w:p>
     <w:p>
       <w:r>
-        <w:t xml:space="preserve">16. </w:t>
-      </w:r>
-      <w:proofErr w:type="spellStart"/>
-      <w:r>
-        <w:t>Hashmap</w:t>
-      </w:r>
-      <w:proofErr w:type="spellEnd"/>
-      <w:r>
-        <w:t xml:space="preserve"> and </w:t>
-      </w:r>
-      <w:proofErr w:type="spellStart"/>
-      <w:r>
-        <w:t>hashtable</w:t>
-      </w:r>
-      <w:proofErr w:type="spellEnd"/>
+        <w:t>16. Hashmap and hashtable</w:t>
+      </w:r>
     </w:p>
     <w:p>
       <w:r>
@@ -2719,13 +2460,8 @@
       </w:r>
     </w:p>
     <w:p>
-      <w:proofErr w:type="spellStart"/>
-      <w:r>
-        <w:t>ByteCode</w:t>
-      </w:r>
-      <w:proofErr w:type="spellEnd"/>
-      <w:r>
-        <w:t xml:space="preserve">. </w:t>
+      <w:r>
+        <w:t xml:space="preserve">ByteCode. </w:t>
       </w:r>
     </w:p>
     <w:p/>
@@ -2744,13 +2480,8 @@
           <w:numId w:val="2"/>
         </w:numPr>
       </w:pPr>
-      <w:proofErr w:type="spellStart"/>
-      <w:r>
-        <w:t>Fibonocci</w:t>
-      </w:r>
-      <w:proofErr w:type="spellEnd"/>
-      <w:r>
-        <w:t xml:space="preserve"> series</w:t>
+      <w:r>
+        <w:t>Fibonocci series</w:t>
       </w:r>
     </w:p>
     <w:p>
@@ -3060,7 +2791,7 @@
 </file>
 
 <file path=word/numbering.xml><?xml version="1.0" encoding="utf-8"?>
-<w:numbering xmlns:wpc="http://schemas.microsoft.com/office/word/2010/wordprocessingCanvas" xmlns:cx="http://schemas.microsoft.com/office/drawing/2014/chartex" xmlns:cx1="http://schemas.microsoft.com/office/drawing/2015/9/8/chartex" xmlns:cx2="http://schemas.microsoft.com/office/drawing/2015/10/21/chartex" xmlns:cx3="http://schemas.microsoft.com/office/drawing/2016/5/9/chartex" xmlns:cx4="http://schemas.microsoft.com/office/drawing/2016/5/10/chartex" xmlns:cx5="http://schemas.microsoft.com/office/drawing/2016/5/11/chartex" xmlns:cx6="http://schemas.microsoft.com/office/drawing/2016/5/12/chartex" xmlns:cx7="http://schemas.microsoft.com/office/drawing/2016/5/13/chartex" xmlns:cx8="http://schemas.microsoft.com/office/drawing/2016/5/14/chartex" xmlns:mc="http://schemas.openxmlformats.org/markup-compatibility/2006" xmlns:aink="http://schemas.microsoft.com/office/drawing/2016/ink" xmlns:am3d="http://schemas.microsoft.com/office/drawing/2017/model3d" xmlns:o="urn:schemas-microsoft-com:office:office" xmlns:r="http://schemas.openxmlformats.org/officeDocument/2006/relationships" xmlns:m="http://schemas.openxmlformats.org/officeDocument/2006/math" xmlns:v="urn:schemas-microsoft-com:vml" xmlns:wp14="http://schemas.microsoft.com/office/word/2010/wordprocessingDrawing" xmlns:wp="http://schemas.openxmlformats.org/drawingml/2006/wordprocessingDrawing" xmlns:w10="urn:schemas-microsoft-com:office:word" xmlns:w="http://schemas.openxmlformats.org/wordprocessingml/2006/main" xmlns:w14="http://schemas.microsoft.com/office/word/2010/wordml" xmlns:w15="http://schemas.microsoft.com/office/word/2012/wordml" xmlns:w16cex="http://schemas.microsoft.com/office/word/2018/wordml/cex" xmlns:w16cid="http://schemas.microsoft.com/office/word/2016/wordml/cid" xmlns:w16="http://schemas.microsoft.com/office/word/2018/wordml" xmlns:w16sdtdh="http://schemas.microsoft.com/office/word/2020/wordml/sdtdatahash" xmlns:w16se="http://schemas.microsoft.com/office/word/2015/wordml/symex" xmlns:wpg="http://schemas.microsoft.com/office/word/2010/wordprocessingGroup" xmlns:wpi="http://schemas.microsoft.com/office/word/2010/wordprocessingInk" xmlns:wne="http://schemas.microsoft.com/office/word/2006/wordml" xmlns:wps="http://schemas.microsoft.com/office/word/2010/wordprocessingShape" mc:Ignorable="w14 w15 w16se w16cid w16 w16cex w16sdtdh wp14">
+<w:numbering xmlns:wpc="http://schemas.microsoft.com/office/word/2010/wordprocessingCanvas" xmlns:cx="http://schemas.microsoft.com/office/drawing/2014/chartex" xmlns:cx1="http://schemas.microsoft.com/office/drawing/2015/9/8/chartex" xmlns:cx2="http://schemas.microsoft.com/office/drawing/2015/10/21/chartex" xmlns:cx3="http://schemas.microsoft.com/office/drawing/2016/5/9/chartex" xmlns:cx4="http://schemas.microsoft.com/office/drawing/2016/5/10/chartex" xmlns:cx5="http://schemas.microsoft.com/office/drawing/2016/5/11/chartex" xmlns:cx6="http://schemas.microsoft.com/office/drawing/2016/5/12/chartex" xmlns:cx7="http://schemas.microsoft.com/office/drawing/2016/5/13/chartex" xmlns:cx8="http://schemas.microsoft.com/office/drawing/2016/5/14/chartex" xmlns:mc="http://schemas.openxmlformats.org/markup-compatibility/2006" xmlns:aink="http://schemas.microsoft.com/office/drawing/2016/ink" xmlns:am3d="http://schemas.microsoft.com/office/drawing/2017/model3d" xmlns:o="urn:schemas-microsoft-com:office:office" xmlns:oel="http://schemas.microsoft.com/office/2019/extlst" xmlns:r="http://schemas.openxmlformats.org/officeDocument/2006/relationships" xmlns:m="http://schemas.openxmlformats.org/officeDocument/2006/math" xmlns:v="urn:schemas-microsoft-com:vml" xmlns:wp14="http://schemas.microsoft.com/office/word/2010/wordprocessingDrawing" xmlns:wp="http://schemas.openxmlformats.org/drawingml/2006/wordprocessingDrawing" xmlns:w10="urn:schemas-microsoft-com:office:word" xmlns:w="http://schemas.openxmlformats.org/wordprocessingml/2006/main" xmlns:w14="http://schemas.microsoft.com/office/word/2010/wordml" xmlns:w15="http://schemas.microsoft.com/office/word/2012/wordml" xmlns:w16cex="http://schemas.microsoft.com/office/word/2018/wordml/cex" xmlns:w16cid="http://schemas.microsoft.com/office/word/2016/wordml/cid" xmlns:w16="http://schemas.microsoft.com/office/word/2018/wordml" xmlns:w16sdtdh="http://schemas.microsoft.com/office/word/2020/wordml/sdtdatahash" xmlns:w16se="http://schemas.microsoft.com/office/word/2015/wordml/symex" xmlns:wpg="http://schemas.microsoft.com/office/word/2010/wordprocessingGroup" xmlns:wpi="http://schemas.microsoft.com/office/word/2010/wordprocessingInk" xmlns:wne="http://schemas.microsoft.com/office/word/2006/wordml" xmlns:wps="http://schemas.microsoft.com/office/word/2010/wordprocessingShape" mc:Ignorable="w14 w15 w16se w16cid w16 w16cex w16sdtdh wp14">
   <w:abstractNum w:abstractNumId="0" w15:restartNumberingAfterBreak="0">
     <w:nsid w:val="2D3466A0"/>
     <w:multiLevelType w:val="hybridMultilevel"/>

</xml_diff>